<commit_message>
Add comments and update document
</commit_message>
<xml_diff>
--- a/samples/customization/Sample_Customization_DataAccess/Sample_Customization_DataAccess.docx
+++ b/samples/customization/Sample_Customization_DataAccess/Sample_Customization_DataAccess.docx
@@ -57,7 +57,10 @@
         <w:t xml:space="preserve">custom </w:t>
       </w:r>
       <w:r>
-        <w:t>controller.  It shows</w:t>
+        <w:t xml:space="preserve">controller. </w:t>
+      </w:r>
+      <w:r>
+        <w:t>It shows</w:t>
       </w:r>
       <w:r>
         <w:t>:</w:t>
@@ -505,12 +508,65 @@
         <w:t>.</w:t>
       </w:r>
     </w:p>
+    <w:p>
+      <w:pPr>
+        <w:pStyle w:val="ListParagraph"/>
+        <w:numPr>
+          <w:ilvl w:val="0"/>
+          <w:numId w:val="1"/>
+        </w:numPr>
+      </w:pPr>
+      <w:r>
+        <w:t>Log in Sage 300c application using Sample Company Limited company.</w:t>
+      </w:r>
+    </w:p>
+    <w:p>
+      <w:pPr>
+        <w:pStyle w:val="ListParagraph"/>
+        <w:numPr>
+          <w:ilvl w:val="0"/>
+          <w:numId w:val="1"/>
+        </w:numPr>
+      </w:pPr>
+      <w:r>
+        <w:t>Navigate to Order Entry screen, click tab pages, it will send Ajax call to controller to get data, populate the tab page controls.</w:t>
+      </w:r>
+    </w:p>
+    <w:p/>
+    <w:p>
+      <w:r>
+        <w:t>Note: For each tab page detail grid, it just gets data and binding data source to the grid, not configu</w:t>
+      </w:r>
+      <w:r>
+        <w:t>re each grid columns for simple. T</w:t>
+      </w:r>
+      <w:r>
+        <w:t xml:space="preserve">he columns caption just use model fields name, not </w:t>
+      </w:r>
+      <w:r>
+        <w:t xml:space="preserve">be </w:t>
+      </w:r>
+      <w:r>
+        <w:t xml:space="preserve">formatted. This sample </w:t>
+      </w:r>
+      <w:r>
+        <w:t xml:space="preserve">is </w:t>
+      </w:r>
+      <w:r>
+        <w:t>just for demo the data access layer to get data</w:t>
+      </w:r>
+      <w:r>
+        <w:t xml:space="preserve"> usi</w:t>
+      </w:r>
+      <w:bookmarkStart w:id="0" w:name="_GoBack"/>
+      <w:bookmarkEnd w:id="0"/>
+      <w:r>
+        <w:t>ng different ways.</w:t>
+      </w:r>
+    </w:p>
     <w:p/>
     <w:p/>
-    <w:p>
-      <w:bookmarkStart w:id="0" w:name="_GoBack"/>
-      <w:bookmarkEnd w:id="0"/>
-    </w:p>
+    <w:p/>
     <w:sectPr>
       <w:pgSz w:w="12240" w:h="15840"/>
       <w:pgMar w:top="1440" w:right="1440" w:bottom="1440" w:left="1440" w:header="720" w:footer="720" w:gutter="0"/>

</xml_diff>